<commit_message>
Added table for todo-list
</commit_message>
<xml_diff>
--- a/mid-assignment-submission/mid-submission-writeup.docx
+++ b/mid-assignment-submission/mid-submission-writeup.docx
@@ -663,7 +663,57 @@
           <w:szCs w:val="28"/>
           <w:lang w:val="en-US"/>
         </w:rPr>
-        <w:t>Filter by Tags</w:t>
+        <w:t>Filter</w:t>
+      </w:r>
+    </w:p>
+    <w:p>
+      <w:pPr>
+        <w:pStyle w:val="ListParagraph"/>
+        <w:numPr>
+          <w:ilvl w:val="2"/>
+          <w:numId w:val="6"/>
+        </w:numPr>
+        <w:spacing w:line="276" w:lineRule="auto"/>
+        <w:rPr>
+          <w:rFonts w:ascii="Georgia" w:hAnsi="Georgia"/>
+          <w:sz w:val="28"/>
+          <w:szCs w:val="28"/>
+          <w:lang w:val="en-US"/>
+        </w:rPr>
+      </w:pPr>
+      <w:r>
+        <w:rPr>
+          <w:rFonts w:ascii="Georgia" w:hAnsi="Georgia"/>
+          <w:sz w:val="28"/>
+          <w:szCs w:val="28"/>
+          <w:lang w:val="en-US"/>
+        </w:rPr>
+        <w:t>Tags</w:t>
+      </w:r>
+    </w:p>
+    <w:p>
+      <w:pPr>
+        <w:pStyle w:val="ListParagraph"/>
+        <w:numPr>
+          <w:ilvl w:val="2"/>
+          <w:numId w:val="6"/>
+        </w:numPr>
+        <w:spacing w:line="276" w:lineRule="auto"/>
+        <w:rPr>
+          <w:rFonts w:ascii="Georgia" w:hAnsi="Georgia"/>
+          <w:sz w:val="28"/>
+          <w:szCs w:val="28"/>
+          <w:lang w:val="en-US"/>
+        </w:rPr>
+      </w:pPr>
+      <w:r>
+        <w:rPr>
+          <w:rFonts w:ascii="Georgia" w:hAnsi="Georgia"/>
+          <w:sz w:val="28"/>
+          <w:szCs w:val="28"/>
+          <w:lang w:val="en-US"/>
+        </w:rPr>
+        <w:t>Completed/Uncompleted</w:t>
       </w:r>
     </w:p>
     <w:p>
@@ -969,7 +1019,6 @@
           <w:u w:val="single"/>
           <w:lang w:val="en-US"/>
         </w:rPr>
-        <w:lastRenderedPageBreak/>
         <w:t>Problems Faced</w:t>
       </w:r>
     </w:p>
@@ -991,6 +1040,15 @@
           <w:lang w:val="en-US"/>
         </w:rPr>
         <w:t>I had little experience in web development prior to this assignment, with minimal experience in frontend HTML/CSS (none with React) and no backend experience. I had to pick up and understand the Rails MVC framework over the holidays, which took me more time than I had initially expected, leaving me little time to learn how to properly utilize React. My goal for the following month will be to learn more about React in order to implement the desired features into the to-do application.</w:t>
+      </w:r>
+      <w:r>
+        <w:rPr>
+          <w:rFonts w:ascii="Georgia" w:hAnsi="Georgia"/>
+          <w:sz w:val="28"/>
+          <w:szCs w:val="28"/>
+          <w:lang w:val="en-US"/>
+        </w:rPr>
+        <w:t xml:space="preserve"> I have also just come across (while I was typing this write-up) the material-table data table component, which I believe is extremely suited for my to-do list use case. As such, I am in the process of redoing my frontend to properly utilize this component.</w:t>
       </w:r>
     </w:p>
     <w:p>

</xml_diff>